<commit_message>
Update the final version of ML Report
</commit_message>
<xml_diff>
--- a/Report/ML Final Report.docx
+++ b/Report/ML Final Report.docx
@@ -1,6 +1,6 @@
 
 <file path=word/document.xml><?xml version="1.0" encoding="utf-8"?>
-<w:document xmlns:wpc="http://schemas.microsoft.com/office/word/2010/wordprocessingCanvas" xmlns:cx="http://schemas.microsoft.com/office/drawing/2014/chartex" xmlns:cx1="http://schemas.microsoft.com/office/drawing/2015/9/8/chartex" xmlns:mc="http://schemas.openxmlformats.org/markup-compatibility/2006" xmlns:o="urn:schemas-microsoft-com:office:office" xmlns:r="http://schemas.openxmlformats.org/officeDocument/2006/relationships" xmlns:m="http://schemas.openxmlformats.org/officeDocument/2006/math" xmlns:v="urn:schemas-microsoft-com:vml" xmlns:wp14="http://schemas.microsoft.com/office/word/2010/wordprocessingDrawing" xmlns:wp="http://schemas.openxmlformats.org/drawingml/2006/wordprocessingDrawing" xmlns:w10="urn:schemas-microsoft-com:office:word" xmlns:w="http://schemas.openxmlformats.org/wordprocessingml/2006/main" xmlns:w14="http://schemas.microsoft.com/office/word/2010/wordml" xmlns:w15="http://schemas.microsoft.com/office/word/2012/wordml" xmlns:w16se="http://schemas.microsoft.com/office/word/2015/wordml/symex" xmlns:wpg="http://schemas.microsoft.com/office/word/2010/wordprocessingGroup" xmlns:wpi="http://schemas.microsoft.com/office/word/2010/wordprocessingInk" xmlns:wne="http://schemas.microsoft.com/office/word/2006/wordml" xmlns:wps="http://schemas.microsoft.com/office/word/2010/wordprocessingShape" mc:Ignorable="w14 w15 w16se wp14">
+<w:document xmlns:wpc="http://schemas.microsoft.com/office/word/2010/wordprocessingCanvas" xmlns:mc="http://schemas.openxmlformats.org/markup-compatibility/2006" xmlns:o="urn:schemas-microsoft-com:office:office" xmlns:r="http://schemas.openxmlformats.org/officeDocument/2006/relationships" xmlns:m="http://schemas.openxmlformats.org/officeDocument/2006/math" xmlns:v="urn:schemas-microsoft-com:vml" xmlns:wp14="http://schemas.microsoft.com/office/word/2010/wordprocessingDrawing" xmlns:wp="http://schemas.openxmlformats.org/drawingml/2006/wordprocessingDrawing" xmlns:w10="urn:schemas-microsoft-com:office:word" xmlns:w="http://schemas.openxmlformats.org/wordprocessingml/2006/main" xmlns:w14="http://schemas.microsoft.com/office/word/2010/wordml" xmlns:w15="http://schemas.microsoft.com/office/word/2012/wordml" xmlns:wpg="http://schemas.microsoft.com/office/word/2010/wordprocessingGroup" xmlns:wpi="http://schemas.microsoft.com/office/word/2010/wordprocessingInk" xmlns:wne="http://schemas.microsoft.com/office/word/2006/wordml" xmlns:wps="http://schemas.microsoft.com/office/word/2010/wordprocessingShape" mc:Ignorable="w14 w15 wp14">
   <w:body>
     <w:p>
       <w:pPr>
@@ -471,7 +471,7 @@
             <v:path o:extrusionok="f" gradientshapeok="t" o:connecttype="rect"/>
             <o:lock v:ext="edit" aspectratio="t"/>
           </v:shapetype>
-          <v:shape id="_x0000_i1025" type="#_x0000_t75" style="width:328.2pt;height:242.8pt">
+          <v:shape id="_x0000_i1025" type="#_x0000_t75" style="width:328.5pt;height:243pt">
             <v:imagedata r:id="rId9" o:title="Logo"/>
           </v:shape>
         </w:pict>
@@ -582,8 +582,6 @@
           <w:szCs w:val="36"/>
         </w:rPr>
       </w:pPr>
-      <w:bookmarkStart w:id="0" w:name="_GoBack"/>
-      <w:bookmarkEnd w:id="0"/>
       <w:r>
         <w:rPr>
           <w:b/>
@@ -654,27 +652,7 @@
           <w:sz w:val="28"/>
           <w:szCs w:val="28"/>
         </w:rPr>
-        <w:t xml:space="preserve">Kareem </w:t>
-      </w:r>
-      <w:proofErr w:type="spellStart"/>
-      <w:r>
-        <w:rPr>
-          <w:b/>
-          <w:bCs/>
-          <w:sz w:val="28"/>
-          <w:szCs w:val="28"/>
-        </w:rPr>
-        <w:t>Sherif</w:t>
-      </w:r>
-      <w:proofErr w:type="spellEnd"/>
-      <w:r>
-        <w:rPr>
-          <w:b/>
-          <w:bCs/>
-          <w:sz w:val="28"/>
-          <w:szCs w:val="28"/>
-        </w:rPr>
-        <w:t xml:space="preserve"> </w:t>
+        <w:t xml:space="preserve">Kareem Sherif </w:t>
       </w:r>
       <w:proofErr w:type="spellStart"/>
       <w:r>
@@ -5247,7 +5225,7 @@
           <w:szCs w:val="28"/>
         </w:rPr>
         <w:pict>
-          <v:shape id="_x0000_i1052" type="#_x0000_t75" style="width:467.15pt;height:213.5pt">
+          <v:shape id="_x0000_i1026" type="#_x0000_t75" style="width:467.25pt;height:213pt">
             <v:imagedata r:id="rId11" o:title="Regression Pre-Preprocessing"/>
           </v:shape>
         </w:pict>
@@ -5371,7 +5349,7 @@
           <w:szCs w:val="28"/>
         </w:rPr>
         <w:pict>
-          <v:shape id="_x0000_i1053" type="#_x0000_t75" style="width:467.15pt;height:230.25pt">
+          <v:shape id="_x0000_i1027" type="#_x0000_t75" style="width:467.25pt;height:230.25pt">
             <v:imagedata r:id="rId12" o:title="run_script() Results"/>
           </v:shape>
         </w:pict>
@@ -6054,7 +6032,7 @@
         <w:pStyle w:val="Default"/>
         <w:numPr>
           <w:ilvl w:val="1"/>
-          <w:numId w:val="9"/>
+          <w:numId w:val="20"/>
         </w:numPr>
         <w:rPr>
           <w:rFonts w:asciiTheme="minorHAnsi" w:hAnsiTheme="minorHAnsi" w:cstheme="minorHAnsi"/>
@@ -6064,6 +6042,16 @@
           <w:szCs w:val="28"/>
         </w:rPr>
       </w:pPr>
+      <w:r>
+        <w:rPr>
+          <w:rFonts w:asciiTheme="minorHAnsi" w:hAnsiTheme="minorHAnsi" w:cstheme="minorHAnsi"/>
+          <w:b/>
+          <w:bCs/>
+          <w:sz w:val="28"/>
+          <w:szCs w:val="28"/>
+        </w:rPr>
+        <w:t xml:space="preserve"> </w:t>
+      </w:r>
       <w:r>
         <w:rPr>
           <w:rFonts w:asciiTheme="minorHAnsi" w:hAnsiTheme="minorHAnsi" w:cstheme="minorHAnsi"/>
@@ -6133,7 +6121,7 @@
         <w:pStyle w:val="ListParagraph"/>
         <w:numPr>
           <w:ilvl w:val="1"/>
-          <w:numId w:val="9"/>
+          <w:numId w:val="20"/>
         </w:numPr>
         <w:rPr>
           <w:b/>
@@ -6142,6 +6130,15 @@
           <w:szCs w:val="28"/>
         </w:rPr>
       </w:pPr>
+      <w:r>
+        <w:rPr>
+          <w:b/>
+          <w:bCs/>
+          <w:sz w:val="28"/>
+          <w:szCs w:val="28"/>
+        </w:rPr>
+        <w:t xml:space="preserve"> </w:t>
+      </w:r>
       <w:r>
         <w:rPr>
           <w:b/>
@@ -6199,7 +6196,7 @@
         <w:pStyle w:val="ListParagraph"/>
         <w:numPr>
           <w:ilvl w:val="1"/>
-          <w:numId w:val="9"/>
+          <w:numId w:val="20"/>
         </w:numPr>
         <w:rPr>
           <w:b/>
@@ -6208,6 +6205,15 @@
           <w:szCs w:val="28"/>
         </w:rPr>
       </w:pPr>
+      <w:r>
+        <w:rPr>
+          <w:b/>
+          <w:bCs/>
+          <w:sz w:val="28"/>
+          <w:szCs w:val="28"/>
+        </w:rPr>
+        <w:t xml:space="preserve"> </w:t>
+      </w:r>
       <w:r>
         <w:rPr>
           <w:b/>
@@ -6643,7 +6649,6 @@
         <w:ind w:firstLine="720"/>
         <w:jc w:val="right"/>
         <w:rPr>
-          <w:rFonts w:hint="cs"/>
           <w:b/>
           <w:bCs/>
           <w:sz w:val="28"/>
@@ -6669,7 +6674,16 @@
           <w:szCs w:val="28"/>
         </w:rPr>
         <w:lastRenderedPageBreak/>
-        <w:t xml:space="preserve">3.1 </w:t>
+        <w:t>4</w:t>
+      </w:r>
+      <w:r>
+        <w:rPr>
+          <w:b/>
+          <w:bCs/>
+          <w:sz w:val="28"/>
+          <w:szCs w:val="28"/>
+        </w:rPr>
+        <w:t xml:space="preserve">.1 </w:t>
       </w:r>
       <w:r>
         <w:rPr>
@@ -7497,7 +7511,16 @@
           <w:sz w:val="28"/>
           <w:szCs w:val="28"/>
         </w:rPr>
-        <w:t xml:space="preserve">3.2 </w:t>
+        <w:t>4</w:t>
+      </w:r>
+      <w:r>
+        <w:rPr>
+          <w:b/>
+          <w:bCs/>
+          <w:sz w:val="28"/>
+          <w:szCs w:val="28"/>
+        </w:rPr>
+        <w:t xml:space="preserve">.2 </w:t>
       </w:r>
       <w:r>
         <w:rPr>
@@ -8320,7 +8343,18 @@
           <w:sz w:val="28"/>
           <w:szCs w:val="28"/>
         </w:rPr>
-        <w:t xml:space="preserve">3.3 </w:t>
+        <w:t>4</w:t>
+      </w:r>
+      <w:bookmarkStart w:id="0" w:name="_GoBack"/>
+      <w:bookmarkEnd w:id="0"/>
+      <w:r>
+        <w:rPr>
+          <w:b/>
+          <w:bCs/>
+          <w:sz w:val="28"/>
+          <w:szCs w:val="28"/>
+        </w:rPr>
+        <w:t xml:space="preserve">.3 </w:t>
       </w:r>
       <w:r>
         <w:rPr>
@@ -9414,7 +9448,7 @@
 </file>
 
 <file path=word/endnotes.xml><?xml version="1.0" encoding="utf-8"?>
-<w:endnotes xmlns:wpc="http://schemas.microsoft.com/office/word/2010/wordprocessingCanvas" xmlns:cx="http://schemas.microsoft.com/office/drawing/2014/chartex" xmlns:cx1="http://schemas.microsoft.com/office/drawing/2015/9/8/chartex" xmlns:mc="http://schemas.openxmlformats.org/markup-compatibility/2006" xmlns:o="urn:schemas-microsoft-com:office:office" xmlns:r="http://schemas.openxmlformats.org/officeDocument/2006/relationships" xmlns:m="http://schemas.openxmlformats.org/officeDocument/2006/math" xmlns:v="urn:schemas-microsoft-com:vml" xmlns:wp14="http://schemas.microsoft.com/office/word/2010/wordprocessingDrawing" xmlns:wp="http://schemas.openxmlformats.org/drawingml/2006/wordprocessingDrawing" xmlns:w10="urn:schemas-microsoft-com:office:word" xmlns:w="http://schemas.openxmlformats.org/wordprocessingml/2006/main" xmlns:w14="http://schemas.microsoft.com/office/word/2010/wordml" xmlns:w15="http://schemas.microsoft.com/office/word/2012/wordml" xmlns:w16se="http://schemas.microsoft.com/office/word/2015/wordml/symex" xmlns:wpg="http://schemas.microsoft.com/office/word/2010/wordprocessingGroup" xmlns:wpi="http://schemas.microsoft.com/office/word/2010/wordprocessingInk" xmlns:wne="http://schemas.microsoft.com/office/word/2006/wordml" xmlns:wps="http://schemas.microsoft.com/office/word/2010/wordprocessingShape" mc:Ignorable="w14 w15 w16se wp14">
+<w:endnotes xmlns:wpc="http://schemas.microsoft.com/office/word/2010/wordprocessingCanvas" xmlns:mc="http://schemas.openxmlformats.org/markup-compatibility/2006" xmlns:o="urn:schemas-microsoft-com:office:office" xmlns:r="http://schemas.openxmlformats.org/officeDocument/2006/relationships" xmlns:m="http://schemas.openxmlformats.org/officeDocument/2006/math" xmlns:v="urn:schemas-microsoft-com:vml" xmlns:wp14="http://schemas.microsoft.com/office/word/2010/wordprocessingDrawing" xmlns:wp="http://schemas.openxmlformats.org/drawingml/2006/wordprocessingDrawing" xmlns:w10="urn:schemas-microsoft-com:office:word" xmlns:w="http://schemas.openxmlformats.org/wordprocessingml/2006/main" xmlns:w14="http://schemas.microsoft.com/office/word/2010/wordml" xmlns:w15="http://schemas.microsoft.com/office/word/2012/wordml" xmlns:wpg="http://schemas.microsoft.com/office/word/2010/wordprocessingGroup" xmlns:wpi="http://schemas.microsoft.com/office/word/2010/wordprocessingInk" xmlns:wne="http://schemas.microsoft.com/office/word/2006/wordml" xmlns:wps="http://schemas.microsoft.com/office/word/2010/wordprocessingShape" mc:Ignorable="w14 w15 wp14">
   <w:endnote w:type="separator" w:id="-1">
     <w:p>
       <w:pPr>
@@ -9439,7 +9473,7 @@
 </file>
 
 <file path=word/footer1.xml><?xml version="1.0" encoding="utf-8"?>
-<w:ftr xmlns:wpc="http://schemas.microsoft.com/office/word/2010/wordprocessingCanvas" xmlns:cx="http://schemas.microsoft.com/office/drawing/2014/chartex" xmlns:cx1="http://schemas.microsoft.com/office/drawing/2015/9/8/chartex" xmlns:mc="http://schemas.openxmlformats.org/markup-compatibility/2006" xmlns:o="urn:schemas-microsoft-com:office:office" xmlns:r="http://schemas.openxmlformats.org/officeDocument/2006/relationships" xmlns:m="http://schemas.openxmlformats.org/officeDocument/2006/math" xmlns:v="urn:schemas-microsoft-com:vml" xmlns:wp14="http://schemas.microsoft.com/office/word/2010/wordprocessingDrawing" xmlns:wp="http://schemas.openxmlformats.org/drawingml/2006/wordprocessingDrawing" xmlns:w10="urn:schemas-microsoft-com:office:word" xmlns:w="http://schemas.openxmlformats.org/wordprocessingml/2006/main" xmlns:w14="http://schemas.microsoft.com/office/word/2010/wordml" xmlns:w15="http://schemas.microsoft.com/office/word/2012/wordml" xmlns:w16se="http://schemas.microsoft.com/office/word/2015/wordml/symex" xmlns:wpg="http://schemas.microsoft.com/office/word/2010/wordprocessingGroup" xmlns:wpi="http://schemas.microsoft.com/office/word/2010/wordprocessingInk" xmlns:wne="http://schemas.microsoft.com/office/word/2006/wordml" xmlns:wps="http://schemas.microsoft.com/office/word/2010/wordprocessingShape" mc:Ignorable="w14 w15 w16se wp14">
+<w:ftr xmlns:wpc="http://schemas.microsoft.com/office/word/2010/wordprocessingCanvas" xmlns:mc="http://schemas.openxmlformats.org/markup-compatibility/2006" xmlns:o="urn:schemas-microsoft-com:office:office" xmlns:r="http://schemas.openxmlformats.org/officeDocument/2006/relationships" xmlns:m="http://schemas.openxmlformats.org/officeDocument/2006/math" xmlns:v="urn:schemas-microsoft-com:vml" xmlns:wp14="http://schemas.microsoft.com/office/word/2010/wordprocessingDrawing" xmlns:wp="http://schemas.openxmlformats.org/drawingml/2006/wordprocessingDrawing" xmlns:w10="urn:schemas-microsoft-com:office:word" xmlns:w="http://schemas.openxmlformats.org/wordprocessingml/2006/main" xmlns:w14="http://schemas.microsoft.com/office/word/2010/wordml" xmlns:w15="http://schemas.microsoft.com/office/word/2012/wordml" xmlns:wpg="http://schemas.microsoft.com/office/word/2010/wordprocessingGroup" xmlns:wpi="http://schemas.microsoft.com/office/word/2010/wordprocessingInk" xmlns:wne="http://schemas.microsoft.com/office/word/2006/wordml" xmlns:wps="http://schemas.microsoft.com/office/word/2010/wordprocessingShape" mc:Ignorable="w14 w15 wp14">
   <w:sdt>
     <w:sdtPr>
       <w:id w:val="-1494100673"/>
@@ -9536,7 +9570,7 @@
 </file>
 
 <file path=word/footer2.xml><?xml version="1.0" encoding="utf-8"?>
-<w:ftr xmlns:wpc="http://schemas.microsoft.com/office/word/2010/wordprocessingCanvas" xmlns:cx="http://schemas.microsoft.com/office/drawing/2014/chartex" xmlns:cx1="http://schemas.microsoft.com/office/drawing/2015/9/8/chartex" xmlns:mc="http://schemas.openxmlformats.org/markup-compatibility/2006" xmlns:o="urn:schemas-microsoft-com:office:office" xmlns:r="http://schemas.openxmlformats.org/officeDocument/2006/relationships" xmlns:m="http://schemas.openxmlformats.org/officeDocument/2006/math" xmlns:v="urn:schemas-microsoft-com:vml" xmlns:wp14="http://schemas.microsoft.com/office/word/2010/wordprocessingDrawing" xmlns:wp="http://schemas.openxmlformats.org/drawingml/2006/wordprocessingDrawing" xmlns:w10="urn:schemas-microsoft-com:office:word" xmlns:w="http://schemas.openxmlformats.org/wordprocessingml/2006/main" xmlns:w14="http://schemas.microsoft.com/office/word/2010/wordml" xmlns:w15="http://schemas.microsoft.com/office/word/2012/wordml" xmlns:w16se="http://schemas.microsoft.com/office/word/2015/wordml/symex" xmlns:wpg="http://schemas.microsoft.com/office/word/2010/wordprocessingGroup" xmlns:wpi="http://schemas.microsoft.com/office/word/2010/wordprocessingInk" xmlns:wne="http://schemas.microsoft.com/office/word/2006/wordml" xmlns:wps="http://schemas.microsoft.com/office/word/2010/wordprocessingShape" mc:Ignorable="w14 w15 w16se wp14">
+<w:ftr xmlns:wpc="http://schemas.microsoft.com/office/word/2010/wordprocessingCanvas" xmlns:mc="http://schemas.openxmlformats.org/markup-compatibility/2006" xmlns:o="urn:schemas-microsoft-com:office:office" xmlns:r="http://schemas.openxmlformats.org/officeDocument/2006/relationships" xmlns:m="http://schemas.openxmlformats.org/officeDocument/2006/math" xmlns:v="urn:schemas-microsoft-com:vml" xmlns:wp14="http://schemas.microsoft.com/office/word/2010/wordprocessingDrawing" xmlns:wp="http://schemas.openxmlformats.org/drawingml/2006/wordprocessingDrawing" xmlns:w10="urn:schemas-microsoft-com:office:word" xmlns:w="http://schemas.openxmlformats.org/wordprocessingml/2006/main" xmlns:w14="http://schemas.microsoft.com/office/word/2010/wordml" xmlns:w15="http://schemas.microsoft.com/office/word/2012/wordml" xmlns:wpg="http://schemas.microsoft.com/office/word/2010/wordprocessingGroup" xmlns:wpi="http://schemas.microsoft.com/office/word/2010/wordprocessingInk" xmlns:wne="http://schemas.microsoft.com/office/word/2006/wordml" xmlns:wps="http://schemas.microsoft.com/office/word/2010/wordprocessingShape" mc:Ignorable="w14 w15 wp14">
   <w:sdt>
     <w:sdtPr>
       <w:id w:val="-689220430"/>
@@ -9629,7 +9663,7 @@
 </file>
 
 <file path=word/footnotes.xml><?xml version="1.0" encoding="utf-8"?>
-<w:footnotes xmlns:wpc="http://schemas.microsoft.com/office/word/2010/wordprocessingCanvas" xmlns:cx="http://schemas.microsoft.com/office/drawing/2014/chartex" xmlns:cx1="http://schemas.microsoft.com/office/drawing/2015/9/8/chartex" xmlns:mc="http://schemas.openxmlformats.org/markup-compatibility/2006" xmlns:o="urn:schemas-microsoft-com:office:office" xmlns:r="http://schemas.openxmlformats.org/officeDocument/2006/relationships" xmlns:m="http://schemas.openxmlformats.org/officeDocument/2006/math" xmlns:v="urn:schemas-microsoft-com:vml" xmlns:wp14="http://schemas.microsoft.com/office/word/2010/wordprocessingDrawing" xmlns:wp="http://schemas.openxmlformats.org/drawingml/2006/wordprocessingDrawing" xmlns:w10="urn:schemas-microsoft-com:office:word" xmlns:w="http://schemas.openxmlformats.org/wordprocessingml/2006/main" xmlns:w14="http://schemas.microsoft.com/office/word/2010/wordml" xmlns:w15="http://schemas.microsoft.com/office/word/2012/wordml" xmlns:w16se="http://schemas.microsoft.com/office/word/2015/wordml/symex" xmlns:wpg="http://schemas.microsoft.com/office/word/2010/wordprocessingGroup" xmlns:wpi="http://schemas.microsoft.com/office/word/2010/wordprocessingInk" xmlns:wne="http://schemas.microsoft.com/office/word/2006/wordml" xmlns:wps="http://schemas.microsoft.com/office/word/2010/wordprocessingShape" mc:Ignorable="w14 w15 w16se wp14">
+<w:footnotes xmlns:wpc="http://schemas.microsoft.com/office/word/2010/wordprocessingCanvas" xmlns:mc="http://schemas.openxmlformats.org/markup-compatibility/2006" xmlns:o="urn:schemas-microsoft-com:office:office" xmlns:r="http://schemas.openxmlformats.org/officeDocument/2006/relationships" xmlns:m="http://schemas.openxmlformats.org/officeDocument/2006/math" xmlns:v="urn:schemas-microsoft-com:vml" xmlns:wp14="http://schemas.microsoft.com/office/word/2010/wordprocessingDrawing" xmlns:wp="http://schemas.openxmlformats.org/drawingml/2006/wordprocessingDrawing" xmlns:w10="urn:schemas-microsoft-com:office:word" xmlns:w="http://schemas.openxmlformats.org/wordprocessingml/2006/main" xmlns:w14="http://schemas.microsoft.com/office/word/2010/wordml" xmlns:w15="http://schemas.microsoft.com/office/word/2012/wordml" xmlns:wpg="http://schemas.microsoft.com/office/word/2010/wordprocessingGroup" xmlns:wpi="http://schemas.microsoft.com/office/word/2010/wordprocessingInk" xmlns:wne="http://schemas.microsoft.com/office/word/2006/wordml" xmlns:wps="http://schemas.microsoft.com/office/word/2010/wordprocessingShape" mc:Ignorable="w14 w15 wp14">
   <w:footnote w:type="separator" w:id="-1">
     <w:p>
       <w:pPr>
@@ -9654,8 +9688,121 @@
 </file>
 
 <file path=word/numbering.xml><?xml version="1.0" encoding="utf-8"?>
-<w:numbering xmlns:wpc="http://schemas.microsoft.com/office/word/2010/wordprocessingCanvas" xmlns:cx="http://schemas.microsoft.com/office/drawing/2014/chartex" xmlns:cx1="http://schemas.microsoft.com/office/drawing/2015/9/8/chartex" xmlns:mc="http://schemas.openxmlformats.org/markup-compatibility/2006" xmlns:o="urn:schemas-microsoft-com:office:office" xmlns:r="http://schemas.openxmlformats.org/officeDocument/2006/relationships" xmlns:m="http://schemas.openxmlformats.org/officeDocument/2006/math" xmlns:v="urn:schemas-microsoft-com:vml" xmlns:wp14="http://schemas.microsoft.com/office/word/2010/wordprocessingDrawing" xmlns:wp="http://schemas.openxmlformats.org/drawingml/2006/wordprocessingDrawing" xmlns:w10="urn:schemas-microsoft-com:office:word" xmlns:w="http://schemas.openxmlformats.org/wordprocessingml/2006/main" xmlns:w14="http://schemas.microsoft.com/office/word/2010/wordml" xmlns:w15="http://schemas.microsoft.com/office/word/2012/wordml" xmlns:w16se="http://schemas.microsoft.com/office/word/2015/wordml/symex" xmlns:wpg="http://schemas.microsoft.com/office/word/2010/wordprocessingGroup" xmlns:wpi="http://schemas.microsoft.com/office/word/2010/wordprocessingInk" xmlns:wne="http://schemas.microsoft.com/office/word/2006/wordml" xmlns:wps="http://schemas.microsoft.com/office/word/2010/wordprocessingShape" mc:Ignorable="w14 w15 w16se wp14">
-  <w:abstractNum w:abstractNumId="0" w15:restartNumberingAfterBreak="0">
+<w:numbering xmlns:wpc="http://schemas.microsoft.com/office/word/2010/wordprocessingCanvas" xmlns:mc="http://schemas.openxmlformats.org/markup-compatibility/2006" xmlns:o="urn:schemas-microsoft-com:office:office" xmlns:r="http://schemas.openxmlformats.org/officeDocument/2006/relationships" xmlns:m="http://schemas.openxmlformats.org/officeDocument/2006/math" xmlns:v="urn:schemas-microsoft-com:vml" xmlns:wp14="http://schemas.microsoft.com/office/word/2010/wordprocessingDrawing" xmlns:wp="http://schemas.openxmlformats.org/drawingml/2006/wordprocessingDrawing" xmlns:w10="urn:schemas-microsoft-com:office:word" xmlns:w="http://schemas.openxmlformats.org/wordprocessingml/2006/main" xmlns:w14="http://schemas.microsoft.com/office/word/2010/wordml" xmlns:w15="http://schemas.microsoft.com/office/word/2012/wordml" xmlns:wpg="http://schemas.microsoft.com/office/word/2010/wordprocessingGroup" xmlns:wpi="http://schemas.microsoft.com/office/word/2010/wordprocessingInk" xmlns:wne="http://schemas.microsoft.com/office/word/2006/wordml" xmlns:wps="http://schemas.microsoft.com/office/word/2010/wordprocessingShape" mc:Ignorable="w14 w15 wp14">
+  <w:abstractNum w:abstractNumId="0">
+    <w:nsid w:val="03F15258"/>
+    <w:multiLevelType w:val="multilevel"/>
+    <w:tmpl w:val="8C2C00E4"/>
+    <w:lvl w:ilvl="0">
+      <w:start w:val="2"/>
+      <w:numFmt w:val="decimal"/>
+      <w:lvlText w:val="%1"/>
+      <w:lvlJc w:val="left"/>
+      <w:pPr>
+        <w:ind w:left="375" w:hanging="375"/>
+      </w:pPr>
+      <w:rPr>
+        <w:rFonts w:hint="default"/>
+      </w:rPr>
+    </w:lvl>
+    <w:lvl w:ilvl="1">
+      <w:start w:val="1"/>
+      <w:numFmt w:val="decimal"/>
+      <w:lvlText w:val="%1.%2"/>
+      <w:lvlJc w:val="left"/>
+      <w:pPr>
+        <w:ind w:left="1095" w:hanging="375"/>
+      </w:pPr>
+      <w:rPr>
+        <w:rFonts w:hint="default"/>
+      </w:rPr>
+    </w:lvl>
+    <w:lvl w:ilvl="2">
+      <w:start w:val="1"/>
+      <w:numFmt w:val="decimal"/>
+      <w:lvlText w:val="%1.%2.%3"/>
+      <w:lvlJc w:val="left"/>
+      <w:pPr>
+        <w:ind w:left="2160" w:hanging="720"/>
+      </w:pPr>
+      <w:rPr>
+        <w:rFonts w:hint="default"/>
+      </w:rPr>
+    </w:lvl>
+    <w:lvl w:ilvl="3">
+      <w:start w:val="1"/>
+      <w:numFmt w:val="decimal"/>
+      <w:lvlText w:val="%1.%2.%3.%4"/>
+      <w:lvlJc w:val="left"/>
+      <w:pPr>
+        <w:ind w:left="3240" w:hanging="1080"/>
+      </w:pPr>
+      <w:rPr>
+        <w:rFonts w:hint="default"/>
+      </w:rPr>
+    </w:lvl>
+    <w:lvl w:ilvl="4">
+      <w:start w:val="1"/>
+      <w:numFmt w:val="decimal"/>
+      <w:lvlText w:val="%1.%2.%3.%4.%5"/>
+      <w:lvlJc w:val="left"/>
+      <w:pPr>
+        <w:ind w:left="3960" w:hanging="1080"/>
+      </w:pPr>
+      <w:rPr>
+        <w:rFonts w:hint="default"/>
+      </w:rPr>
+    </w:lvl>
+    <w:lvl w:ilvl="5">
+      <w:start w:val="1"/>
+      <w:numFmt w:val="decimal"/>
+      <w:lvlText w:val="%1.%2.%3.%4.%5.%6"/>
+      <w:lvlJc w:val="left"/>
+      <w:pPr>
+        <w:ind w:left="5040" w:hanging="1440"/>
+      </w:pPr>
+      <w:rPr>
+        <w:rFonts w:hint="default"/>
+      </w:rPr>
+    </w:lvl>
+    <w:lvl w:ilvl="6">
+      <w:start w:val="1"/>
+      <w:numFmt w:val="decimal"/>
+      <w:lvlText w:val="%1.%2.%3.%4.%5.%6.%7"/>
+      <w:lvlJc w:val="left"/>
+      <w:pPr>
+        <w:ind w:left="5760" w:hanging="1440"/>
+      </w:pPr>
+      <w:rPr>
+        <w:rFonts w:hint="default"/>
+      </w:rPr>
+    </w:lvl>
+    <w:lvl w:ilvl="7">
+      <w:start w:val="1"/>
+      <w:numFmt w:val="decimal"/>
+      <w:lvlText w:val="%1.%2.%3.%4.%5.%6.%7.%8"/>
+      <w:lvlJc w:val="left"/>
+      <w:pPr>
+        <w:ind w:left="6840" w:hanging="1800"/>
+      </w:pPr>
+      <w:rPr>
+        <w:rFonts w:hint="default"/>
+      </w:rPr>
+    </w:lvl>
+    <w:lvl w:ilvl="8">
+      <w:start w:val="1"/>
+      <w:numFmt w:val="decimal"/>
+      <w:lvlText w:val="%1.%2.%3.%4.%5.%6.%7.%8.%9"/>
+      <w:lvlJc w:val="left"/>
+      <w:pPr>
+        <w:ind w:left="7920" w:hanging="2160"/>
+      </w:pPr>
+      <w:rPr>
+        <w:rFonts w:hint="default"/>
+      </w:rPr>
+    </w:lvl>
+  </w:abstractNum>
+  <w:abstractNum w:abstractNumId="1">
     <w:nsid w:val="048A592D"/>
     <w:multiLevelType w:val="hybridMultilevel"/>
     <w:tmpl w:val="71C65990"/>
@@ -9768,7 +9915,7 @@
       </w:rPr>
     </w:lvl>
   </w:abstractNum>
-  <w:abstractNum w:abstractNumId="1" w15:restartNumberingAfterBreak="0">
+  <w:abstractNum w:abstractNumId="2">
     <w:nsid w:val="093906F3"/>
     <w:multiLevelType w:val="hybridMultilevel"/>
     <w:tmpl w:val="31587640"/>
@@ -9881,7 +10028,7 @@
       </w:rPr>
     </w:lvl>
   </w:abstractNum>
-  <w:abstractNum w:abstractNumId="2" w15:restartNumberingAfterBreak="0">
+  <w:abstractNum w:abstractNumId="3">
     <w:nsid w:val="09506F9A"/>
     <w:multiLevelType w:val="hybridMultilevel"/>
     <w:tmpl w:val="C8EC9908"/>
@@ -9994,7 +10141,7 @@
       </w:rPr>
     </w:lvl>
   </w:abstractNum>
-  <w:abstractNum w:abstractNumId="3" w15:restartNumberingAfterBreak="0">
+  <w:abstractNum w:abstractNumId="4">
     <w:nsid w:val="0A563FFE"/>
     <w:multiLevelType w:val="hybridMultilevel"/>
     <w:tmpl w:val="A22A924E"/>
@@ -10107,7 +10254,7 @@
       </w:rPr>
     </w:lvl>
   </w:abstractNum>
-  <w:abstractNum w:abstractNumId="4" w15:restartNumberingAfterBreak="0">
+  <w:abstractNum w:abstractNumId="5">
     <w:nsid w:val="0B8D4BC9"/>
     <w:multiLevelType w:val="multilevel"/>
     <w:tmpl w:val="67C42B3C"/>
@@ -10220,7 +10367,7 @@
       </w:pPr>
     </w:lvl>
   </w:abstractNum>
-  <w:abstractNum w:abstractNumId="5" w15:restartNumberingAfterBreak="0">
+  <w:abstractNum w:abstractNumId="6">
     <w:nsid w:val="0DB179F8"/>
     <w:multiLevelType w:val="hybridMultilevel"/>
     <w:tmpl w:val="CE5E65CA"/>
@@ -10333,7 +10480,7 @@
       </w:rPr>
     </w:lvl>
   </w:abstractNum>
-  <w:abstractNum w:abstractNumId="6" w15:restartNumberingAfterBreak="0">
+  <w:abstractNum w:abstractNumId="7">
     <w:nsid w:val="1A59789D"/>
     <w:multiLevelType w:val="hybridMultilevel"/>
     <w:tmpl w:val="3C56231A"/>
@@ -10423,7 +10570,7 @@
       </w:pPr>
     </w:lvl>
   </w:abstractNum>
-  <w:abstractNum w:abstractNumId="7" w15:restartNumberingAfterBreak="0">
+  <w:abstractNum w:abstractNumId="8">
     <w:nsid w:val="233731F5"/>
     <w:multiLevelType w:val="multilevel"/>
     <w:tmpl w:val="8A2E76E8"/>
@@ -10536,7 +10683,7 @@
       </w:rPr>
     </w:lvl>
   </w:abstractNum>
-  <w:abstractNum w:abstractNumId="8" w15:restartNumberingAfterBreak="0">
+  <w:abstractNum w:abstractNumId="9">
     <w:nsid w:val="30277512"/>
     <w:multiLevelType w:val="hybridMultilevel"/>
     <w:tmpl w:val="9336E6BA"/>
@@ -10625,7 +10772,7 @@
       </w:pPr>
     </w:lvl>
   </w:abstractNum>
-  <w:abstractNum w:abstractNumId="9" w15:restartNumberingAfterBreak="0">
+  <w:abstractNum w:abstractNumId="10">
     <w:nsid w:val="35DB3F4F"/>
     <w:multiLevelType w:val="hybridMultilevel"/>
     <w:tmpl w:val="E49CBB32"/>
@@ -10738,7 +10885,7 @@
       </w:rPr>
     </w:lvl>
   </w:abstractNum>
-  <w:abstractNum w:abstractNumId="10" w15:restartNumberingAfterBreak="0">
+  <w:abstractNum w:abstractNumId="11">
     <w:nsid w:val="4F8B54AF"/>
     <w:multiLevelType w:val="multilevel"/>
     <w:tmpl w:val="037C2DF2"/>
@@ -10851,7 +10998,7 @@
       </w:pPr>
     </w:lvl>
   </w:abstractNum>
-  <w:abstractNum w:abstractNumId="11" w15:restartNumberingAfterBreak="0">
+  <w:abstractNum w:abstractNumId="12">
     <w:nsid w:val="504E1558"/>
     <w:multiLevelType w:val="multilevel"/>
     <w:tmpl w:val="2A1A7482"/>
@@ -11000,10 +11147,10 @@
       </w:rPr>
     </w:lvl>
   </w:abstractNum>
-  <w:abstractNum w:abstractNumId="12" w15:restartNumberingAfterBreak="0">
+  <w:abstractNum w:abstractNumId="13">
     <w:nsid w:val="51B725ED"/>
     <w:multiLevelType w:val="multilevel"/>
-    <w:tmpl w:val="7EF4C804"/>
+    <w:tmpl w:val="FE72091A"/>
     <w:lvl w:ilvl="0">
       <w:start w:val="1"/>
       <w:numFmt w:val="decimal"/>
@@ -11024,96 +11171,93 @@
       <w:pPr>
         <w:ind w:left="1140" w:hanging="420"/>
       </w:pPr>
+    </w:lvl>
+    <w:lvl w:ilvl="2">
+      <w:start w:val="1"/>
+      <w:numFmt w:val="decimal"/>
+      <w:lvlText w:val="%1.%2.%3"/>
+      <w:lvlJc w:val="left"/>
+      <w:pPr>
+        <w:ind w:left="2160" w:hanging="720"/>
+      </w:pPr>
       <w:rPr>
         <w:rFonts w:hint="default"/>
       </w:rPr>
     </w:lvl>
-    <w:lvl w:ilvl="2">
+    <w:lvl w:ilvl="3">
       <w:start w:val="1"/>
       <w:numFmt w:val="decimal"/>
-      <w:lvlText w:val="%1.%2.%3"/>
-      <w:lvlJc w:val="left"/>
-      <w:pPr>
-        <w:ind w:left="2160" w:hanging="720"/>
+      <w:lvlText w:val="%1.%2.%3.%4"/>
+      <w:lvlJc w:val="left"/>
+      <w:pPr>
+        <w:ind w:left="3240" w:hanging="1080"/>
       </w:pPr>
       <w:rPr>
         <w:rFonts w:hint="default"/>
       </w:rPr>
     </w:lvl>
-    <w:lvl w:ilvl="3">
+    <w:lvl w:ilvl="4">
       <w:start w:val="1"/>
       <w:numFmt w:val="decimal"/>
-      <w:lvlText w:val="%1.%2.%3.%4"/>
-      <w:lvlJc w:val="left"/>
-      <w:pPr>
-        <w:ind w:left="3240" w:hanging="1080"/>
+      <w:lvlText w:val="%1.%2.%3.%4.%5"/>
+      <w:lvlJc w:val="left"/>
+      <w:pPr>
+        <w:ind w:left="3960" w:hanging="1080"/>
       </w:pPr>
       <w:rPr>
         <w:rFonts w:hint="default"/>
       </w:rPr>
     </w:lvl>
-    <w:lvl w:ilvl="4">
+    <w:lvl w:ilvl="5">
       <w:start w:val="1"/>
       <w:numFmt w:val="decimal"/>
-      <w:lvlText w:val="%1.%2.%3.%4.%5"/>
-      <w:lvlJc w:val="left"/>
-      <w:pPr>
-        <w:ind w:left="3960" w:hanging="1080"/>
+      <w:lvlText w:val="%1.%2.%3.%4.%5.%6"/>
+      <w:lvlJc w:val="left"/>
+      <w:pPr>
+        <w:ind w:left="5040" w:hanging="1440"/>
       </w:pPr>
       <w:rPr>
         <w:rFonts w:hint="default"/>
       </w:rPr>
     </w:lvl>
-    <w:lvl w:ilvl="5">
+    <w:lvl w:ilvl="6">
       <w:start w:val="1"/>
       <w:numFmt w:val="decimal"/>
-      <w:lvlText w:val="%1.%2.%3.%4.%5.%6"/>
-      <w:lvlJc w:val="left"/>
-      <w:pPr>
-        <w:ind w:left="5040" w:hanging="1440"/>
+      <w:lvlText w:val="%1.%2.%3.%4.%5.%6.%7"/>
+      <w:lvlJc w:val="left"/>
+      <w:pPr>
+        <w:ind w:left="5760" w:hanging="1440"/>
       </w:pPr>
       <w:rPr>
         <w:rFonts w:hint="default"/>
       </w:rPr>
     </w:lvl>
-    <w:lvl w:ilvl="6">
+    <w:lvl w:ilvl="7">
       <w:start w:val="1"/>
       <w:numFmt w:val="decimal"/>
-      <w:lvlText w:val="%1.%2.%3.%4.%5.%6.%7"/>
-      <w:lvlJc w:val="left"/>
-      <w:pPr>
-        <w:ind w:left="5760" w:hanging="1440"/>
+      <w:lvlText w:val="%1.%2.%3.%4.%5.%6.%7.%8"/>
+      <w:lvlJc w:val="left"/>
+      <w:pPr>
+        <w:ind w:left="6840" w:hanging="1800"/>
       </w:pPr>
       <w:rPr>
         <w:rFonts w:hint="default"/>
       </w:rPr>
     </w:lvl>
-    <w:lvl w:ilvl="7">
+    <w:lvl w:ilvl="8">
       <w:start w:val="1"/>
       <w:numFmt w:val="decimal"/>
-      <w:lvlText w:val="%1.%2.%3.%4.%5.%6.%7.%8"/>
-      <w:lvlJc w:val="left"/>
-      <w:pPr>
-        <w:ind w:left="6840" w:hanging="1800"/>
+      <w:lvlText w:val="%1.%2.%3.%4.%5.%6.%7.%8.%9"/>
+      <w:lvlJc w:val="left"/>
+      <w:pPr>
+        <w:ind w:left="7920" w:hanging="2160"/>
       </w:pPr>
       <w:rPr>
         <w:rFonts w:hint="default"/>
       </w:rPr>
     </w:lvl>
-    <w:lvl w:ilvl="8">
-      <w:start w:val="1"/>
-      <w:numFmt w:val="decimal"/>
-      <w:lvlText w:val="%1.%2.%3.%4.%5.%6.%7.%8.%9"/>
-      <w:lvlJc w:val="left"/>
-      <w:pPr>
-        <w:ind w:left="7920" w:hanging="2160"/>
-      </w:pPr>
-      <w:rPr>
-        <w:rFonts w:hint="default"/>
-      </w:rPr>
-    </w:lvl>
   </w:abstractNum>
-  <w:abstractNum w:abstractNumId="13" w15:restartNumberingAfterBreak="0">
+  <w:abstractNum w:abstractNumId="14">
     <w:nsid w:val="5C225086"/>
     <w:multiLevelType w:val="hybridMultilevel"/>
     <w:tmpl w:val="FE9A00B8"/>
@@ -11226,7 +11370,7 @@
       </w:rPr>
     </w:lvl>
   </w:abstractNum>
-  <w:abstractNum w:abstractNumId="14" w15:restartNumberingAfterBreak="0">
+  <w:abstractNum w:abstractNumId="15">
     <w:nsid w:val="6DDF49F0"/>
     <w:multiLevelType w:val="hybridMultilevel"/>
     <w:tmpl w:val="86143920"/>
@@ -11339,7 +11483,7 @@
       </w:rPr>
     </w:lvl>
   </w:abstractNum>
-  <w:abstractNum w:abstractNumId="15" w15:restartNumberingAfterBreak="0">
+  <w:abstractNum w:abstractNumId="16">
     <w:nsid w:val="6FEE3ED1"/>
     <w:multiLevelType w:val="hybridMultilevel"/>
     <w:tmpl w:val="E6F611B2"/>
@@ -11428,7 +11572,7 @@
       </w:pPr>
     </w:lvl>
   </w:abstractNum>
-  <w:abstractNum w:abstractNumId="16" w15:restartNumberingAfterBreak="0">
+  <w:abstractNum w:abstractNumId="17">
     <w:nsid w:val="7AF26DAC"/>
     <w:multiLevelType w:val="hybridMultilevel"/>
     <w:tmpl w:val="93BAF2DA"/>
@@ -11541,7 +11685,7 @@
       </w:rPr>
     </w:lvl>
   </w:abstractNum>
-  <w:abstractNum w:abstractNumId="17" w15:restartNumberingAfterBreak="0">
+  <w:abstractNum w:abstractNumId="18">
     <w:nsid w:val="7CF06363"/>
     <w:multiLevelType w:val="hybridMultilevel"/>
     <w:tmpl w:val="391C5174"/>
@@ -11654,7 +11798,7 @@
       </w:rPr>
     </w:lvl>
   </w:abstractNum>
-  <w:abstractNum w:abstractNumId="18" w15:restartNumberingAfterBreak="0">
+  <w:abstractNum w:abstractNumId="19">
     <w:nsid w:val="7EC6508E"/>
     <w:multiLevelType w:val="hybridMultilevel"/>
     <w:tmpl w:val="1B1A33C2"/>
@@ -11768,67 +11912,70 @@
     </w:lvl>
   </w:abstractNum>
   <w:num w:numId="1">
+    <w:abstractNumId w:val="9"/>
+  </w:num>
+  <w:num w:numId="2">
+    <w:abstractNumId w:val="19"/>
+  </w:num>
+  <w:num w:numId="3">
+    <w:abstractNumId w:val="17"/>
+  </w:num>
+  <w:num w:numId="4">
+    <w:abstractNumId w:val="1"/>
+  </w:num>
+  <w:num w:numId="5">
+    <w:abstractNumId w:val="18"/>
+  </w:num>
+  <w:num w:numId="6">
+    <w:abstractNumId w:val="10"/>
+  </w:num>
+  <w:num w:numId="7">
+    <w:abstractNumId w:val="16"/>
+  </w:num>
+  <w:num w:numId="8">
+    <w:abstractNumId w:val="7"/>
+  </w:num>
+  <w:num w:numId="9">
+    <w:abstractNumId w:val="13"/>
+  </w:num>
+  <w:num w:numId="10">
     <w:abstractNumId w:val="8"/>
   </w:num>
-  <w:num w:numId="2">
-    <w:abstractNumId w:val="18"/>
+  <w:num w:numId="11">
+    <w:abstractNumId w:val="4"/>
   </w:num>
-  <w:num w:numId="3">
-    <w:abstractNumId w:val="16"/>
+  <w:num w:numId="12">
+    <w:abstractNumId w:val="12"/>
   </w:num>
-  <w:num w:numId="4">
-    <w:abstractNumId w:val="0"/>
+  <w:num w:numId="13">
+    <w:abstractNumId w:val="14"/>
   </w:num>
-  <w:num w:numId="5">
-    <w:abstractNumId w:val="17"/>
+  <w:num w:numId="14">
+    <w:abstractNumId w:val="2"/>
   </w:num>
-  <w:num w:numId="6">
-    <w:abstractNumId w:val="9"/>
+  <w:num w:numId="15">
+    <w:abstractNumId w:val="3"/>
   </w:num>
-  <w:num w:numId="7">
+  <w:num w:numId="16">
+    <w:abstractNumId w:val="6"/>
+  </w:num>
+  <w:num w:numId="17">
     <w:abstractNumId w:val="15"/>
   </w:num>
-  <w:num w:numId="8">
-    <w:abstractNumId w:val="6"/>
+  <w:num w:numId="18">
+    <w:abstractNumId w:val="5"/>
   </w:num>
-  <w:num w:numId="9">
-    <w:abstractNumId w:val="12"/>
-  </w:num>
-  <w:num w:numId="10">
-    <w:abstractNumId w:val="7"/>
-  </w:num>
-  <w:num w:numId="11">
-    <w:abstractNumId w:val="3"/>
-  </w:num>
-  <w:num w:numId="12">
+  <w:num w:numId="19">
     <w:abstractNumId w:val="11"/>
   </w:num>
-  <w:num w:numId="13">
-    <w:abstractNumId w:val="13"/>
-  </w:num>
-  <w:num w:numId="14">
-    <w:abstractNumId w:val="1"/>
-  </w:num>
-  <w:num w:numId="15">
-    <w:abstractNumId w:val="2"/>
-  </w:num>
-  <w:num w:numId="16">
-    <w:abstractNumId w:val="5"/>
-  </w:num>
-  <w:num w:numId="17">
-    <w:abstractNumId w:val="14"/>
-  </w:num>
-  <w:num w:numId="18">
-    <w:abstractNumId w:val="4"/>
-  </w:num>
-  <w:num w:numId="19">
-    <w:abstractNumId w:val="10"/>
+  <w:num w:numId="20">
+    <w:abstractNumId w:val="0"/>
   </w:num>
 </w:numbering>
 </file>
 
 <file path=word/styles.xml><?xml version="1.0" encoding="utf-8"?>
-<w:styles xmlns:mc="http://schemas.openxmlformats.org/markup-compatibility/2006" xmlns:r="http://schemas.openxmlformats.org/officeDocument/2006/relationships" xmlns:w="http://schemas.openxmlformats.org/wordprocessingml/2006/main" xmlns:w14="http://schemas.microsoft.com/office/word/2010/wordml" xmlns:w15="http://schemas.microsoft.com/office/word/2012/wordml" xmlns:w16se="http://schemas.microsoft.com/office/word/2015/wordml/symex" mc:Ignorable="w14 w15 w16se">
+<w:styles xmlns:mc="http://schemas.openxmlformats.org/markup-compatibility/2006" xmlns:r="http://schemas.openxmlformats.org/officeDocument/2006/relationships" xmlns:w="http://schemas.openxmlformats.org/wordprocessingml/2006/main" xmlns:w14="http://schemas.microsoft.com/office/word/2010/wordml" xmlns:w15="http://schemas.microsoft.com/office/word/2012/wordml" mc:Ignorable="w14 w15">
   <w:docDefaults>
     <w:rPrDefault>
       <w:rPr>
@@ -12283,6 +12430,7 @@
       <w:spacing w:after="0" w:line="240" w:lineRule="auto"/>
     </w:pPr>
     <w:tblPr>
+      <w:tblInd w:w="0" w:type="dxa"/>
       <w:tblBorders>
         <w:top w:val="single" w:sz="4" w:space="0" w:color="auto"/>
         <w:left w:val="single" w:sz="4" w:space="0" w:color="auto"/>
@@ -12291,6 +12439,12 @@
         <w:insideH w:val="single" w:sz="4" w:space="0" w:color="auto"/>
         <w:insideV w:val="single" w:sz="4" w:space="0" w:color="auto"/>
       </w:tblBorders>
+      <w:tblCellMar>
+        <w:top w:w="0" w:type="dxa"/>
+        <w:left w:w="108" w:type="dxa"/>
+        <w:bottom w:w="0" w:type="dxa"/>
+        <w:right w:w="108" w:type="dxa"/>
+      </w:tblCellMar>
     </w:tblPr>
   </w:style>
   <w:style w:type="paragraph" w:styleId="Header">
@@ -12352,7 +12506,7 @@
 </file>
 
 <file path=word/charts/chart1.xml><?xml version="1.0" encoding="utf-8"?>
-<c:chartSpace xmlns:c="http://schemas.openxmlformats.org/drawingml/2006/chart" xmlns:a="http://schemas.openxmlformats.org/drawingml/2006/main" xmlns:r="http://schemas.openxmlformats.org/officeDocument/2006/relationships" xmlns:c16r2="http://schemas.microsoft.com/office/drawing/2015/06/chart">
+<c:chartSpace xmlns:c="http://schemas.openxmlformats.org/drawingml/2006/chart" xmlns:a="http://schemas.openxmlformats.org/drawingml/2006/main" xmlns:r="http://schemas.openxmlformats.org/officeDocument/2006/relationships">
   <c:date1904 val="0"/>
   <c:lang val="en-US"/>
   <c:roundedCorners val="0"/>
@@ -12494,7 +12648,7 @@
               </c:numCache>
             </c:numRef>
           </c:val>
-          <c:extLst>
+          <c:extLst xmlns:c16r2="http://schemas.microsoft.com/office/drawing/2015/06/chart">
             <c:ext xmlns:c16="http://schemas.microsoft.com/office/drawing/2014/chart" uri="{C3380CC4-5D6E-409C-BE32-E72D297353CC}">
               <c16:uniqueId val="{00000000-D90F-47A3-A8EB-2D0720117AD6}"/>
             </c:ext>
@@ -12510,11 +12664,11 @@
         </c:dLbls>
         <c:gapWidth val="219"/>
         <c:overlap val="-27"/>
-        <c:axId val="-15371072"/>
-        <c:axId val="-15365088"/>
+        <c:axId val="360503648"/>
+        <c:axId val="360493312"/>
       </c:barChart>
       <c:catAx>
-        <c:axId val="-15371072"/>
+        <c:axId val="360503648"/>
         <c:scaling>
           <c:orientation val="minMax"/>
         </c:scaling>
@@ -12557,7 +12711,7 @@
             <a:endParaRPr lang="en-US"/>
           </a:p>
         </c:txPr>
-        <c:crossAx val="-15365088"/>
+        <c:crossAx val="360493312"/>
         <c:crosses val="autoZero"/>
         <c:auto val="1"/>
         <c:lblAlgn val="ctr"/>
@@ -12565,7 +12719,7 @@
         <c:noMultiLvlLbl val="0"/>
       </c:catAx>
       <c:valAx>
-        <c:axId val="-15365088"/>
+        <c:axId val="360493312"/>
         <c:scaling>
           <c:orientation val="minMax"/>
         </c:scaling>
@@ -12616,7 +12770,7 @@
             <a:endParaRPr lang="en-US"/>
           </a:p>
         </c:txPr>
-        <c:crossAx val="-15371072"/>
+        <c:crossAx val="360503648"/>
         <c:crosses val="autoZero"/>
         <c:crossBetween val="between"/>
       </c:valAx>
@@ -12695,7 +12849,7 @@
 </file>
 
 <file path=word/charts/chart2.xml><?xml version="1.0" encoding="utf-8"?>
-<c:chartSpace xmlns:c="http://schemas.openxmlformats.org/drawingml/2006/chart" xmlns:a="http://schemas.openxmlformats.org/drawingml/2006/main" xmlns:r="http://schemas.openxmlformats.org/officeDocument/2006/relationships" xmlns:c16r2="http://schemas.microsoft.com/office/drawing/2015/06/chart">
+<c:chartSpace xmlns:c="http://schemas.openxmlformats.org/drawingml/2006/chart" xmlns:a="http://schemas.openxmlformats.org/drawingml/2006/main" xmlns:r="http://schemas.openxmlformats.org/officeDocument/2006/relationships">
   <c:date1904 val="0"/>
   <c:lang val="en-US"/>
   <c:roundedCorners val="0"/>
@@ -12837,7 +12991,7 @@
               </c:numCache>
             </c:numRef>
           </c:val>
-          <c:extLst>
+          <c:extLst xmlns:c16r2="http://schemas.microsoft.com/office/drawing/2015/06/chart">
             <c:ext xmlns:c16="http://schemas.microsoft.com/office/drawing/2014/chart" uri="{C3380CC4-5D6E-409C-BE32-E72D297353CC}">
               <c16:uniqueId val="{00000000-401E-443C-AC5C-845038E43EB9}"/>
             </c:ext>
@@ -12853,11 +13007,11 @@
         </c:dLbls>
         <c:gapWidth val="219"/>
         <c:overlap val="-27"/>
-        <c:axId val="-15366720"/>
-        <c:axId val="-15366176"/>
+        <c:axId val="360489504"/>
+        <c:axId val="360490592"/>
       </c:barChart>
       <c:catAx>
-        <c:axId val="-15366720"/>
+        <c:axId val="360489504"/>
         <c:scaling>
           <c:orientation val="minMax"/>
         </c:scaling>
@@ -12900,7 +13054,7 @@
             <a:endParaRPr lang="en-US"/>
           </a:p>
         </c:txPr>
-        <c:crossAx val="-15366176"/>
+        <c:crossAx val="360490592"/>
         <c:crosses val="autoZero"/>
         <c:auto val="1"/>
         <c:lblAlgn val="ctr"/>
@@ -12908,7 +13062,7 @@
         <c:noMultiLvlLbl val="0"/>
       </c:catAx>
       <c:valAx>
-        <c:axId val="-15366176"/>
+        <c:axId val="360490592"/>
         <c:scaling>
           <c:orientation val="minMax"/>
         </c:scaling>
@@ -12959,7 +13113,7 @@
             <a:endParaRPr lang="en-US"/>
           </a:p>
         </c:txPr>
-        <c:crossAx val="-15366720"/>
+        <c:crossAx val="360489504"/>
         <c:crosses val="autoZero"/>
         <c:crossBetween val="between"/>
       </c:valAx>
@@ -13038,7 +13192,7 @@
 </file>
 
 <file path=word/charts/chart3.xml><?xml version="1.0" encoding="utf-8"?>
-<c:chartSpace xmlns:c="http://schemas.openxmlformats.org/drawingml/2006/chart" xmlns:a="http://schemas.openxmlformats.org/drawingml/2006/main" xmlns:r="http://schemas.openxmlformats.org/officeDocument/2006/relationships" xmlns:c16r2="http://schemas.microsoft.com/office/drawing/2015/06/chart">
+<c:chartSpace xmlns:c="http://schemas.openxmlformats.org/drawingml/2006/chart" xmlns:a="http://schemas.openxmlformats.org/drawingml/2006/main" xmlns:r="http://schemas.openxmlformats.org/officeDocument/2006/relationships">
   <c:date1904 val="0"/>
   <c:lang val="en-US"/>
   <c:roundedCorners val="0"/>
@@ -13180,7 +13334,7 @@
               </c:numCache>
             </c:numRef>
           </c:val>
-          <c:extLst>
+          <c:extLst xmlns:c16r2="http://schemas.microsoft.com/office/drawing/2015/06/chart">
             <c:ext xmlns:c16="http://schemas.microsoft.com/office/drawing/2014/chart" uri="{C3380CC4-5D6E-409C-BE32-E72D297353CC}">
               <c16:uniqueId val="{00000000-88E3-41F8-A64F-EAF40FCB9E7D}"/>
             </c:ext>
@@ -13196,11 +13350,11 @@
         </c:dLbls>
         <c:gapWidth val="219"/>
         <c:overlap val="-27"/>
-        <c:axId val="-15367808"/>
-        <c:axId val="-15365632"/>
+        <c:axId val="360495488"/>
+        <c:axId val="360496576"/>
       </c:barChart>
       <c:catAx>
-        <c:axId val="-15367808"/>
+        <c:axId val="360495488"/>
         <c:scaling>
           <c:orientation val="minMax"/>
         </c:scaling>
@@ -13243,7 +13397,7 @@
             <a:endParaRPr lang="en-US"/>
           </a:p>
         </c:txPr>
-        <c:crossAx val="-15365632"/>
+        <c:crossAx val="360496576"/>
         <c:crosses val="autoZero"/>
         <c:auto val="1"/>
         <c:lblAlgn val="ctr"/>
@@ -13251,7 +13405,7 @@
         <c:noMultiLvlLbl val="0"/>
       </c:catAx>
       <c:valAx>
-        <c:axId val="-15365632"/>
+        <c:axId val="360496576"/>
         <c:scaling>
           <c:orientation val="minMax"/>
         </c:scaling>
@@ -13302,7 +13456,7 @@
             <a:endParaRPr lang="en-US"/>
           </a:p>
         </c:txPr>
-        <c:crossAx val="-15367808"/>
+        <c:crossAx val="360495488"/>
         <c:crosses val="autoZero"/>
         <c:crossBetween val="between"/>
       </c:valAx>
@@ -15269,7 +15423,7 @@
 </file>
 
 <file path=customXml/itemProps1.xml><?xml version="1.0" encoding="utf-8"?>
-<ds:datastoreItem xmlns:ds="http://schemas.openxmlformats.org/officeDocument/2006/customXml" ds:itemID="{6CA9A369-5F04-4E0B-A317-2DCE73F9E1DA}">
+<ds:datastoreItem xmlns:ds="http://schemas.openxmlformats.org/officeDocument/2006/customXml" ds:itemID="{FECC2D37-BDBD-4F54-8FE1-5A4440D18343}">
   <ds:schemaRefs>
     <ds:schemaRef ds:uri="http://schemas.openxmlformats.org/officeDocument/2006/bibliography"/>
   </ds:schemaRefs>

</xml_diff>

<commit_message>
Updating The Final Version of ML Report
</commit_message>
<xml_diff>
--- a/Report/ML Final Report.docx
+++ b/Report/ML Final Report.docx
@@ -3526,17 +3526,25 @@
         <w:pStyle w:val="ListParagraph"/>
         <w:numPr>
           <w:ilvl w:val="1"/>
-          <w:numId w:val="10"/>
+          <w:numId w:val="21"/>
         </w:numPr>
         <w:spacing w:before="320" w:after="0"/>
-        <w:ind w:left="1138" w:hanging="418"/>
-        <w:rPr>
-          <w:b/>
-          <w:bCs/>
-          <w:sz w:val="28"/>
-          <w:szCs w:val="28"/>
-        </w:rPr>
-      </w:pPr>
+        <w:rPr>
+          <w:b/>
+          <w:bCs/>
+          <w:sz w:val="28"/>
+          <w:szCs w:val="28"/>
+        </w:rPr>
+      </w:pPr>
+      <w:r>
+        <w:rPr>
+          <w:b/>
+          <w:bCs/>
+          <w:sz w:val="28"/>
+          <w:szCs w:val="28"/>
+        </w:rPr>
+        <w:t xml:space="preserve"> </w:t>
+      </w:r>
       <w:r>
         <w:rPr>
           <w:b/>
@@ -4684,7 +4692,27 @@
           <w:sz w:val="28"/>
           <w:szCs w:val="28"/>
         </w:rPr>
-        <w:t>Ridge regression</w:t>
+        <w:t>Ridge R</w:t>
+      </w:r>
+      <w:r>
+        <w:rPr>
+          <w:b/>
+          <w:bCs/>
+          <w:sz w:val="28"/>
+          <w:szCs w:val="28"/>
+        </w:rPr>
+        <w:t>egressio</w:t>
+      </w:r>
+      <w:bookmarkStart w:id="0" w:name="_GoBack"/>
+      <w:bookmarkEnd w:id="0"/>
+      <w:r>
+        <w:rPr>
+          <w:b/>
+          <w:bCs/>
+          <w:sz w:val="28"/>
+          <w:szCs w:val="28"/>
+        </w:rPr>
+        <w:t>n</w:t>
       </w:r>
     </w:p>
     <w:p>
@@ -8345,8 +8373,6 @@
         </w:rPr>
         <w:t>4</w:t>
       </w:r>
-      <w:bookmarkStart w:id="0" w:name="_GoBack"/>
-      <w:bookmarkEnd w:id="0"/>
       <w:r>
         <w:rPr>
           <w:b/>
@@ -9538,7 +9564,7 @@
             <w:sz w:val="24"/>
             <w:szCs w:val="24"/>
           </w:rPr>
-          <w:t>10</w:t>
+          <w:t>5</w:t>
         </w:r>
         <w:r>
           <w:rPr>
@@ -10571,6 +10597,119 @@
     </w:lvl>
   </w:abstractNum>
   <w:abstractNum w:abstractNumId="8">
+    <w:nsid w:val="1AFE3514"/>
+    <w:multiLevelType w:val="multilevel"/>
+    <w:tmpl w:val="19E85A56"/>
+    <w:lvl w:ilvl="0">
+      <w:start w:val="1"/>
+      <w:numFmt w:val="decimal"/>
+      <w:lvlText w:val="%1"/>
+      <w:lvlJc w:val="left"/>
+      <w:pPr>
+        <w:ind w:left="375" w:hanging="375"/>
+      </w:pPr>
+      <w:rPr>
+        <w:rFonts w:hint="default"/>
+      </w:rPr>
+    </w:lvl>
+    <w:lvl w:ilvl="1">
+      <w:start w:val="5"/>
+      <w:numFmt w:val="decimal"/>
+      <w:lvlText w:val="%1.%2"/>
+      <w:lvlJc w:val="left"/>
+      <w:pPr>
+        <w:ind w:left="1095" w:hanging="375"/>
+      </w:pPr>
+      <w:rPr>
+        <w:rFonts w:hint="default"/>
+      </w:rPr>
+    </w:lvl>
+    <w:lvl w:ilvl="2">
+      <w:start w:val="1"/>
+      <w:numFmt w:val="decimal"/>
+      <w:lvlText w:val="%1.%2.%3"/>
+      <w:lvlJc w:val="left"/>
+      <w:pPr>
+        <w:ind w:left="2160" w:hanging="720"/>
+      </w:pPr>
+      <w:rPr>
+        <w:rFonts w:hint="default"/>
+      </w:rPr>
+    </w:lvl>
+    <w:lvl w:ilvl="3">
+      <w:start w:val="1"/>
+      <w:numFmt w:val="decimal"/>
+      <w:lvlText w:val="%1.%2.%3.%4"/>
+      <w:lvlJc w:val="left"/>
+      <w:pPr>
+        <w:ind w:left="3240" w:hanging="1080"/>
+      </w:pPr>
+      <w:rPr>
+        <w:rFonts w:hint="default"/>
+      </w:rPr>
+    </w:lvl>
+    <w:lvl w:ilvl="4">
+      <w:start w:val="1"/>
+      <w:numFmt w:val="decimal"/>
+      <w:lvlText w:val="%1.%2.%3.%4.%5"/>
+      <w:lvlJc w:val="left"/>
+      <w:pPr>
+        <w:ind w:left="3960" w:hanging="1080"/>
+      </w:pPr>
+      <w:rPr>
+        <w:rFonts w:hint="default"/>
+      </w:rPr>
+    </w:lvl>
+    <w:lvl w:ilvl="5">
+      <w:start w:val="1"/>
+      <w:numFmt w:val="decimal"/>
+      <w:lvlText w:val="%1.%2.%3.%4.%5.%6"/>
+      <w:lvlJc w:val="left"/>
+      <w:pPr>
+        <w:ind w:left="5040" w:hanging="1440"/>
+      </w:pPr>
+      <w:rPr>
+        <w:rFonts w:hint="default"/>
+      </w:rPr>
+    </w:lvl>
+    <w:lvl w:ilvl="6">
+      <w:start w:val="1"/>
+      <w:numFmt w:val="decimal"/>
+      <w:lvlText w:val="%1.%2.%3.%4.%5.%6.%7"/>
+      <w:lvlJc w:val="left"/>
+      <w:pPr>
+        <w:ind w:left="5760" w:hanging="1440"/>
+      </w:pPr>
+      <w:rPr>
+        <w:rFonts w:hint="default"/>
+      </w:rPr>
+    </w:lvl>
+    <w:lvl w:ilvl="7">
+      <w:start w:val="1"/>
+      <w:numFmt w:val="decimal"/>
+      <w:lvlText w:val="%1.%2.%3.%4.%5.%6.%7.%8"/>
+      <w:lvlJc w:val="left"/>
+      <w:pPr>
+        <w:ind w:left="6840" w:hanging="1800"/>
+      </w:pPr>
+      <w:rPr>
+        <w:rFonts w:hint="default"/>
+      </w:rPr>
+    </w:lvl>
+    <w:lvl w:ilvl="8">
+      <w:start w:val="1"/>
+      <w:numFmt w:val="decimal"/>
+      <w:lvlText w:val="%1.%2.%3.%4.%5.%6.%7.%8.%9"/>
+      <w:lvlJc w:val="left"/>
+      <w:pPr>
+        <w:ind w:left="7920" w:hanging="2160"/>
+      </w:pPr>
+      <w:rPr>
+        <w:rFonts w:hint="default"/>
+      </w:rPr>
+    </w:lvl>
+  </w:abstractNum>
+  <w:abstractNum w:abstractNumId="9">
     <w:nsid w:val="233731F5"/>
     <w:multiLevelType w:val="multilevel"/>
     <w:tmpl w:val="8A2E76E8"/>
@@ -10683,7 +10822,7 @@
       </w:rPr>
     </w:lvl>
   </w:abstractNum>
-  <w:abstractNum w:abstractNumId="9">
+  <w:abstractNum w:abstractNumId="10">
     <w:nsid w:val="30277512"/>
     <w:multiLevelType w:val="hybridMultilevel"/>
     <w:tmpl w:val="9336E6BA"/>
@@ -10772,7 +10911,7 @@
       </w:pPr>
     </w:lvl>
   </w:abstractNum>
-  <w:abstractNum w:abstractNumId="10">
+  <w:abstractNum w:abstractNumId="11">
     <w:nsid w:val="35DB3F4F"/>
     <w:multiLevelType w:val="hybridMultilevel"/>
     <w:tmpl w:val="E49CBB32"/>
@@ -10885,7 +11024,7 @@
       </w:rPr>
     </w:lvl>
   </w:abstractNum>
-  <w:abstractNum w:abstractNumId="11">
+  <w:abstractNum w:abstractNumId="12">
     <w:nsid w:val="4F8B54AF"/>
     <w:multiLevelType w:val="multilevel"/>
     <w:tmpl w:val="037C2DF2"/>
@@ -10998,7 +11137,7 @@
       </w:pPr>
     </w:lvl>
   </w:abstractNum>
-  <w:abstractNum w:abstractNumId="12">
+  <w:abstractNum w:abstractNumId="13">
     <w:nsid w:val="504E1558"/>
     <w:multiLevelType w:val="multilevel"/>
     <w:tmpl w:val="2A1A7482"/>
@@ -11147,7 +11286,7 @@
       </w:rPr>
     </w:lvl>
   </w:abstractNum>
-  <w:abstractNum w:abstractNumId="13">
+  <w:abstractNum w:abstractNumId="14">
     <w:nsid w:val="51B725ED"/>
     <w:multiLevelType w:val="multilevel"/>
     <w:tmpl w:val="FE72091A"/>
@@ -11257,7 +11396,7 @@
       </w:rPr>
     </w:lvl>
   </w:abstractNum>
-  <w:abstractNum w:abstractNumId="14">
+  <w:abstractNum w:abstractNumId="15">
     <w:nsid w:val="5C225086"/>
     <w:multiLevelType w:val="hybridMultilevel"/>
     <w:tmpl w:val="FE9A00B8"/>
@@ -11370,7 +11509,7 @@
       </w:rPr>
     </w:lvl>
   </w:abstractNum>
-  <w:abstractNum w:abstractNumId="15">
+  <w:abstractNum w:abstractNumId="16">
     <w:nsid w:val="6DDF49F0"/>
     <w:multiLevelType w:val="hybridMultilevel"/>
     <w:tmpl w:val="86143920"/>
@@ -11483,7 +11622,7 @@
       </w:rPr>
     </w:lvl>
   </w:abstractNum>
-  <w:abstractNum w:abstractNumId="16">
+  <w:abstractNum w:abstractNumId="17">
     <w:nsid w:val="6FEE3ED1"/>
     <w:multiLevelType w:val="hybridMultilevel"/>
     <w:tmpl w:val="E6F611B2"/>
@@ -11572,7 +11711,7 @@
       </w:pPr>
     </w:lvl>
   </w:abstractNum>
-  <w:abstractNum w:abstractNumId="17">
+  <w:abstractNum w:abstractNumId="18">
     <w:nsid w:val="7AF26DAC"/>
     <w:multiLevelType w:val="hybridMultilevel"/>
     <w:tmpl w:val="93BAF2DA"/>
@@ -11685,7 +11824,7 @@
       </w:rPr>
     </w:lvl>
   </w:abstractNum>
-  <w:abstractNum w:abstractNumId="18">
+  <w:abstractNum w:abstractNumId="19">
     <w:nsid w:val="7CF06363"/>
     <w:multiLevelType w:val="hybridMultilevel"/>
     <w:tmpl w:val="391C5174"/>
@@ -11798,7 +11937,7 @@
       </w:rPr>
     </w:lvl>
   </w:abstractNum>
-  <w:abstractNum w:abstractNumId="19">
+  <w:abstractNum w:abstractNumId="20">
     <w:nsid w:val="7EC6508E"/>
     <w:multiLevelType w:val="hybridMultilevel"/>
     <w:tmpl w:val="1B1A33C2"/>
@@ -11912,43 +12051,43 @@
     </w:lvl>
   </w:abstractNum>
   <w:num w:numId="1">
-    <w:abstractNumId w:val="9"/>
+    <w:abstractNumId w:val="10"/>
   </w:num>
   <w:num w:numId="2">
-    <w:abstractNumId w:val="19"/>
+    <w:abstractNumId w:val="20"/>
   </w:num>
   <w:num w:numId="3">
-    <w:abstractNumId w:val="17"/>
+    <w:abstractNumId w:val="18"/>
   </w:num>
   <w:num w:numId="4">
     <w:abstractNumId w:val="1"/>
   </w:num>
   <w:num w:numId="5">
-    <w:abstractNumId w:val="18"/>
+    <w:abstractNumId w:val="19"/>
   </w:num>
   <w:num w:numId="6">
-    <w:abstractNumId w:val="10"/>
+    <w:abstractNumId w:val="11"/>
   </w:num>
   <w:num w:numId="7">
-    <w:abstractNumId w:val="16"/>
+    <w:abstractNumId w:val="17"/>
   </w:num>
   <w:num w:numId="8">
     <w:abstractNumId w:val="7"/>
   </w:num>
   <w:num w:numId="9">
-    <w:abstractNumId w:val="13"/>
+    <w:abstractNumId w:val="14"/>
   </w:num>
   <w:num w:numId="10">
-    <w:abstractNumId w:val="8"/>
+    <w:abstractNumId w:val="9"/>
   </w:num>
   <w:num w:numId="11">
     <w:abstractNumId w:val="4"/>
   </w:num>
   <w:num w:numId="12">
-    <w:abstractNumId w:val="12"/>
+    <w:abstractNumId w:val="13"/>
   </w:num>
   <w:num w:numId="13">
-    <w:abstractNumId w:val="14"/>
+    <w:abstractNumId w:val="15"/>
   </w:num>
   <w:num w:numId="14">
     <w:abstractNumId w:val="2"/>
@@ -11960,16 +12099,19 @@
     <w:abstractNumId w:val="6"/>
   </w:num>
   <w:num w:numId="17">
-    <w:abstractNumId w:val="15"/>
+    <w:abstractNumId w:val="16"/>
   </w:num>
   <w:num w:numId="18">
     <w:abstractNumId w:val="5"/>
   </w:num>
   <w:num w:numId="19">
-    <w:abstractNumId w:val="11"/>
+    <w:abstractNumId w:val="12"/>
   </w:num>
   <w:num w:numId="20">
     <w:abstractNumId w:val="0"/>
+  </w:num>
+  <w:num w:numId="21">
+    <w:abstractNumId w:val="8"/>
   </w:num>
 </w:numbering>
 </file>
@@ -12371,6 +12513,7 @@
   <w:style w:type="character" w:default="1" w:styleId="DefaultParagraphFont">
     <w:name w:val="Default Paragraph Font"/>
     <w:uiPriority w:val="1"/>
+    <w:semiHidden/>
     <w:unhideWhenUsed/>
   </w:style>
   <w:style w:type="table" w:default="1" w:styleId="TableNormal">
@@ -12664,11 +12807,11 @@
         </c:dLbls>
         <c:gapWidth val="219"/>
         <c:overlap val="-27"/>
-        <c:axId val="360503648"/>
-        <c:axId val="360493312"/>
+        <c:axId val="-236087600"/>
+        <c:axId val="-236094672"/>
       </c:barChart>
       <c:catAx>
-        <c:axId val="360503648"/>
+        <c:axId val="-236087600"/>
         <c:scaling>
           <c:orientation val="minMax"/>
         </c:scaling>
@@ -12711,7 +12854,7 @@
             <a:endParaRPr lang="en-US"/>
           </a:p>
         </c:txPr>
-        <c:crossAx val="360493312"/>
+        <c:crossAx val="-236094672"/>
         <c:crosses val="autoZero"/>
         <c:auto val="1"/>
         <c:lblAlgn val="ctr"/>
@@ -12719,7 +12862,7 @@
         <c:noMultiLvlLbl val="0"/>
       </c:catAx>
       <c:valAx>
-        <c:axId val="360493312"/>
+        <c:axId val="-236094672"/>
         <c:scaling>
           <c:orientation val="minMax"/>
         </c:scaling>
@@ -12770,7 +12913,7 @@
             <a:endParaRPr lang="en-US"/>
           </a:p>
         </c:txPr>
-        <c:crossAx val="360503648"/>
+        <c:crossAx val="-236087600"/>
         <c:crosses val="autoZero"/>
         <c:crossBetween val="between"/>
       </c:valAx>
@@ -13007,11 +13150,11 @@
         </c:dLbls>
         <c:gapWidth val="219"/>
         <c:overlap val="-27"/>
-        <c:axId val="360489504"/>
-        <c:axId val="360490592"/>
+        <c:axId val="-236100112"/>
+        <c:axId val="-236096304"/>
       </c:barChart>
       <c:catAx>
-        <c:axId val="360489504"/>
+        <c:axId val="-236100112"/>
         <c:scaling>
           <c:orientation val="minMax"/>
         </c:scaling>
@@ -13054,7 +13197,7 @@
             <a:endParaRPr lang="en-US"/>
           </a:p>
         </c:txPr>
-        <c:crossAx val="360490592"/>
+        <c:crossAx val="-236096304"/>
         <c:crosses val="autoZero"/>
         <c:auto val="1"/>
         <c:lblAlgn val="ctr"/>
@@ -13062,7 +13205,7 @@
         <c:noMultiLvlLbl val="0"/>
       </c:catAx>
       <c:valAx>
-        <c:axId val="360490592"/>
+        <c:axId val="-236096304"/>
         <c:scaling>
           <c:orientation val="minMax"/>
         </c:scaling>
@@ -13113,7 +13256,7 @@
             <a:endParaRPr lang="en-US"/>
           </a:p>
         </c:txPr>
-        <c:crossAx val="360489504"/>
+        <c:crossAx val="-236100112"/>
         <c:crosses val="autoZero"/>
         <c:crossBetween val="between"/>
       </c:valAx>
@@ -13350,11 +13493,11 @@
         </c:dLbls>
         <c:gapWidth val="219"/>
         <c:overlap val="-27"/>
-        <c:axId val="360495488"/>
-        <c:axId val="360496576"/>
+        <c:axId val="-236091952"/>
+        <c:axId val="-236085424"/>
       </c:barChart>
       <c:catAx>
-        <c:axId val="360495488"/>
+        <c:axId val="-236091952"/>
         <c:scaling>
           <c:orientation val="minMax"/>
         </c:scaling>
@@ -13397,7 +13540,7 @@
             <a:endParaRPr lang="en-US"/>
           </a:p>
         </c:txPr>
-        <c:crossAx val="360496576"/>
+        <c:crossAx val="-236085424"/>
         <c:crosses val="autoZero"/>
         <c:auto val="1"/>
         <c:lblAlgn val="ctr"/>
@@ -13405,7 +13548,7 @@
         <c:noMultiLvlLbl val="0"/>
       </c:catAx>
       <c:valAx>
-        <c:axId val="360496576"/>
+        <c:axId val="-236085424"/>
         <c:scaling>
           <c:orientation val="minMax"/>
         </c:scaling>
@@ -13456,7 +13599,7 @@
             <a:endParaRPr lang="en-US"/>
           </a:p>
         </c:txPr>
-        <c:crossAx val="360495488"/>
+        <c:crossAx val="-236091952"/>
         <c:crosses val="autoZero"/>
         <c:crossBetween val="between"/>
       </c:valAx>
@@ -15423,7 +15566,7 @@
 </file>
 
 <file path=customXml/itemProps1.xml><?xml version="1.0" encoding="utf-8"?>
-<ds:datastoreItem xmlns:ds="http://schemas.openxmlformats.org/officeDocument/2006/customXml" ds:itemID="{FECC2D37-BDBD-4F54-8FE1-5A4440D18343}">
+<ds:datastoreItem xmlns:ds="http://schemas.openxmlformats.org/officeDocument/2006/customXml" ds:itemID="{40B83C15-08D9-4ED3-B7C5-4047CBE8CF46}">
   <ds:schemaRefs>
     <ds:schemaRef ds:uri="http://schemas.openxmlformats.org/officeDocument/2006/bibliography"/>
   </ds:schemaRefs>

</xml_diff>